<commit_message>
docs: update readme and reference for docker
</commit_message>
<xml_diff>
--- a/Reference.docx
+++ b/Reference.docx
@@ -23,15 +23,7 @@
     </w:p>
     <w:p>
       <w:r>
-        <w:t xml:space="preserve">This document provides a detailed overview of the Weather Chatbot system built using </w:t>
-      </w:r>
-      <w:proofErr w:type="spellStart"/>
-      <w:r>
-        <w:t>FastAPI</w:t>
-      </w:r>
-      <w:proofErr w:type="spellEnd"/>
-      <w:r>
-        <w:t>. It outlines the architecture, API endpoints, setup instructions, and provides suggestions for future enhancements. The main goal of this chatbot is to provide weather-related information via a conversational interface.</w:t>
+        <w:t>This document provides a detailed overview of the Weather Chatbot system built using FastAPI. It outlines the architecture, API endpoints, setup instructions, and provides suggestions for future enhancements. The main goal of this chatbot is to provide weather-related information via a conversational interface.</w:t>
       </w:r>
     </w:p>
     <w:p>
@@ -56,15 +48,7 @@
     </w:p>
     <w:p>
       <w:r>
-        <w:t xml:space="preserve">1. </w:t>
-      </w:r>
-      <w:proofErr w:type="spellStart"/>
-      <w:r>
-        <w:t>FastAPI</w:t>
-      </w:r>
-      <w:proofErr w:type="spellEnd"/>
-      <w:r>
-        <w:t xml:space="preserve"> Application: This serves as the main web application framework.</w:t>
+        <w:t>1. FastAPI Application: This serves as the main web application framework.</w:t>
       </w:r>
     </w:p>
     <w:p>
@@ -79,28 +63,12 @@
     </w:p>
     <w:p>
       <w:r>
-        <w:t>4. Weather Service: Interacts with third-party APIs (</w:t>
-      </w:r>
-      <w:proofErr w:type="spellStart"/>
-      <w:r>
-        <w:t>OpenWeather</w:t>
-      </w:r>
-      <w:proofErr w:type="spellEnd"/>
-      <w:r>
-        <w:t>) to fetch weather data.</w:t>
-      </w:r>
-    </w:p>
-    <w:p>
-      <w:r>
-        <w:t xml:space="preserve">5. Geolocation Service: Uses </w:t>
-      </w:r>
-      <w:proofErr w:type="spellStart"/>
-      <w:r>
-        <w:t>OpenCage</w:t>
-      </w:r>
-      <w:proofErr w:type="spellEnd"/>
-      <w:r>
-        <w:t xml:space="preserve"> Geocode API to resolve location names into latitude and longitude.</w:t>
+        <w:t>4. Weather Service: Interacts with third-party APIs (OpenWeather) to fetch weather data.</w:t>
+      </w:r>
+    </w:p>
+    <w:p>
+      <w:r>
+        <w:t>5. Geolocation Service: Uses OpenCage Geocode API to resolve location names into latitude and longitude.</w:t>
       </w:r>
     </w:p>
     <w:p>
@@ -132,16 +100,7 @@
         </w:numPr>
       </w:pPr>
       <w:r>
-        <w:t xml:space="preserve">Base URL: </w:t>
-      </w:r>
-      <w:r>
-        <w:t>`</w:t>
-      </w:r>
-      <w:r>
-        <w:t>http://&lt;host&gt;:8000/api</w:t>
-      </w:r>
-      <w:r>
-        <w:t>`</w:t>
+        <w:t>Base URL: `http://&lt;host&gt;:8000/api`</w:t>
       </w:r>
     </w:p>
     <w:p>
@@ -153,13 +112,7 @@
         </w:numPr>
       </w:pPr>
       <w:r>
-        <w:t>Endpoints</w:t>
-      </w:r>
-      <w:r>
-        <w:t xml:space="preserve">: </w:t>
-      </w:r>
-      <w:r>
-        <w:t>`POST /chat`</w:t>
+        <w:t>Endpoints: `POST /chat`</w:t>
       </w:r>
     </w:p>
     <w:p>
@@ -193,20 +146,7 @@
     </w:p>
     <w:p>
       <w:r>
-        <w:t xml:space="preserve">    "</w:t>
-      </w:r>
-      <w:proofErr w:type="spellStart"/>
-      <w:proofErr w:type="gramStart"/>
-      <w:r>
-        <w:t>user</w:t>
-      </w:r>
-      <w:proofErr w:type="gramEnd"/>
-      <w:r>
-        <w:t>_query</w:t>
-      </w:r>
-      <w:proofErr w:type="spellEnd"/>
-      <w:r>
-        <w:t>": "What's the current weather in New York?"</w:t>
+        <w:t xml:space="preserve">    "user_query": "What's the current weather in New York?"</w:t>
       </w:r>
     </w:p>
     <w:p>
@@ -277,15 +217,7 @@
     </w:p>
     <w:p>
       <w:r>
-        <w:t xml:space="preserve">Follow these steps to set up the </w:t>
-      </w:r>
-      <w:proofErr w:type="spellStart"/>
-      <w:r>
-        <w:t>FastAPI</w:t>
-      </w:r>
-      <w:proofErr w:type="spellEnd"/>
-      <w:r>
-        <w:t xml:space="preserve"> Weather Chatbot:</w:t>
+        <w:t>Follow these steps to set up the FastAPI Weather Chatbot:</w:t>
       </w:r>
     </w:p>
     <w:p>
@@ -325,15 +257,7 @@
     </w:p>
     <w:p>
       <w:r>
-        <w:t xml:space="preserve">   - Create a </w:t>
-      </w:r>
-      <w:proofErr w:type="gramStart"/>
-      <w:r>
-        <w:t>`.env</w:t>
-      </w:r>
-      <w:proofErr w:type="gramEnd"/>
-      <w:r>
-        <w:t>` file in the root directory.</w:t>
+        <w:t xml:space="preserve">   - Create a `.env` file in the root directory.</w:t>
       </w:r>
     </w:p>
     <w:p>
@@ -343,28 +267,12 @@
     </w:p>
     <w:p>
       <w:r>
-        <w:t>OPENWEATHER_API_KEY=&lt;</w:t>
-      </w:r>
-      <w:proofErr w:type="spellStart"/>
-      <w:r>
-        <w:t>your_openweather_api_key</w:t>
-      </w:r>
-      <w:proofErr w:type="spellEnd"/>
-      <w:r>
-        <w:t>&gt;</w:t>
-      </w:r>
-    </w:p>
-    <w:p>
-      <w:r>
-        <w:t>OPENCAGE_API_KEY=&lt;</w:t>
-      </w:r>
-      <w:proofErr w:type="spellStart"/>
-      <w:r>
-        <w:t>your_opencage_api_key</w:t>
-      </w:r>
-      <w:proofErr w:type="spellEnd"/>
-      <w:r>
-        <w:t>&gt;</w:t>
+        <w:t>OPENWEATHER_API_KEY=&lt;your_openweather_api_key&gt;</w:t>
+      </w:r>
+    </w:p>
+    <w:p>
+      <w:r>
+        <w:t>OPENCAGE_API_KEY=&lt;your_opencage_api_key&gt;</w:t>
       </w:r>
     </w:p>
     <w:p>
@@ -382,15 +290,7 @@
         <w:t>LANGSMITH_API_KEY=</w:t>
       </w:r>
       <w:r>
-        <w:t>&lt;</w:t>
-      </w:r>
-      <w:proofErr w:type="spellStart"/>
-      <w:r>
-        <w:t>your_langsmith_api_key</w:t>
-      </w:r>
-      <w:proofErr w:type="spellEnd"/>
-      <w:r>
-        <w:t>&gt;</w:t>
+        <w:t>&lt;your_langsmith_api_key&gt;</w:t>
       </w:r>
     </w:p>
     <w:p>
@@ -398,15 +298,7 @@
         <w:t>LANGSMITH_PROJECT=</w:t>
       </w:r>
       <w:r>
-        <w:t>&lt;</w:t>
-      </w:r>
-      <w:proofErr w:type="spellStart"/>
-      <w:r>
-        <w:t>your_langsmith_project_name</w:t>
-      </w:r>
-      <w:proofErr w:type="spellEnd"/>
-      <w:r>
-        <w:t>&gt;</w:t>
+        <w:t>&lt;your_langsmith_project_name&gt;</w:t>
       </w:r>
     </w:p>
     <w:p>
@@ -414,15 +306,7 @@
         <w:t>OPENAI_API_KEY=</w:t>
       </w:r>
       <w:r>
-        <w:t>&lt;</w:t>
-      </w:r>
-      <w:proofErr w:type="spellStart"/>
-      <w:r>
-        <w:t>your_openai_api_key</w:t>
-      </w:r>
-      <w:proofErr w:type="spellEnd"/>
-      <w:r>
-        <w:t>&gt;</w:t>
+        <w:t>&lt;your_openai_api_key&gt;</w:t>
       </w:r>
     </w:p>
     <w:p>
@@ -466,10 +350,10 @@
         </w:rPr>
         <w:lastRenderedPageBreak/>
         <w:drawing>
-          <wp:inline distT="0" distB="0" distL="0" distR="0" wp14:anchorId="17FFDC40" wp14:editId="2642F224">
-            <wp:extent cx="5433773" cy="3753134"/>
-            <wp:effectExtent l="0" t="0" r="0" b="0"/>
-            <wp:docPr id="541537089" name="Picture 1"/>
+          <wp:inline distT="0" distB="0" distL="0" distR="0" wp14:anchorId="5A3AA4D6" wp14:editId="7568A7BA">
+            <wp:extent cx="5843905" cy="4093535"/>
+            <wp:effectExtent l="0" t="0" r="4445" b="2540"/>
+            <wp:docPr id="800693673" name="Picture 1"/>
             <wp:cNvGraphicFramePr>
               <a:graphicFrameLocks xmlns:a="http://schemas.openxmlformats.org/drawingml/2006/main" noChangeAspect="1"/>
             </wp:cNvGraphicFramePr>
@@ -477,7 +361,7 @@
               <a:graphicData uri="http://schemas.openxmlformats.org/drawingml/2006/picture">
                 <pic:pic xmlns:pic="http://schemas.openxmlformats.org/drawingml/2006/picture">
                   <pic:nvPicPr>
-                    <pic:cNvPr id="541537089" name=""/>
+                    <pic:cNvPr id="752302895" name=""/>
                     <pic:cNvPicPr/>
                   </pic:nvPicPr>
                   <pic:blipFill>
@@ -489,7 +373,7 @@
                   <pic:spPr>
                     <a:xfrm>
                       <a:off x="0" y="0"/>
-                      <a:ext cx="5444412" cy="3760483"/>
+                      <a:ext cx="5865122" cy="4108397"/>
                     </a:xfrm>
                     <a:prstGeom prst="rect">
                       <a:avLst/>
@@ -503,6 +387,148 @@
       </w:r>
     </w:p>
     <w:p>
+      <w:r>
+        <w:t xml:space="preserve">6. </w:t>
+      </w:r>
+      <w:r>
+        <w:t>Containerization of the application with Docker</w:t>
+      </w:r>
+    </w:p>
+    <w:p>
+      <w:r>
+        <w:t xml:space="preserve">- </w:t>
+      </w:r>
+      <w:r>
+        <w:t>Create a Dockerfile in the root directory of project. This file will define how your Docker image is built.</w:t>
+      </w:r>
+    </w:p>
+    <w:p>
+      <w:r>
+        <w:t xml:space="preserve">- </w:t>
+      </w:r>
+      <w:r>
+        <w:t xml:space="preserve"> Build the Docker Image</w:t>
+      </w:r>
+    </w:p>
+    <w:p>
+      <w:r>
+        <w:t xml:space="preserve">Open a terminal or command prompt and navigate to project directory. Run the following command to build Docker image, replacing yourimagename with a name of </w:t>
+      </w:r>
+      <w:r>
+        <w:t>real image name like “weather_chatbot”:</w:t>
+      </w:r>
+    </w:p>
+    <w:p>
+      <w:r>
+        <w:t xml:space="preserve">docker build -t </w:t>
+      </w:r>
+      <w:r>
+        <w:t>weather_chatbot</w:t>
+      </w:r>
+      <w:r>
+        <w:t xml:space="preserve"> .</w:t>
+      </w:r>
+    </w:p>
+    <w:p>
+      <w:r>
+        <w:t xml:space="preserve">- </w:t>
+      </w:r>
+      <w:r>
+        <w:t>Run the Docker Container</w:t>
+      </w:r>
+    </w:p>
+    <w:p>
+      <w:r>
+        <w:t>Once the image is built, you can run it with the following command:</w:t>
+      </w:r>
+    </w:p>
+    <w:p>
+      <w:r>
+        <w:t xml:space="preserve">docker run -d --name </w:t>
+      </w:r>
+      <w:r>
+        <w:t>weather_chatbot</w:t>
+      </w:r>
+      <w:r>
+        <w:t>_container</w:t>
+      </w:r>
+      <w:r>
+        <w:t xml:space="preserve"> -p 8000:80</w:t>
+      </w:r>
+      <w:r>
+        <w:t>00</w:t>
+      </w:r>
+      <w:r>
+        <w:t xml:space="preserve"> </w:t>
+      </w:r>
+      <w:r>
+        <w:t>weather_chatbot</w:t>
+      </w:r>
+    </w:p>
+    <w:p>
+      <w:r>
+        <w:t xml:space="preserve">- </w:t>
+      </w:r>
+      <w:r>
+        <w:t xml:space="preserve">Test FastAPI </w:t>
+      </w:r>
+      <w:r>
+        <w:t>Backend</w:t>
+      </w:r>
+    </w:p>
+    <w:p>
+      <w:r>
+        <w:t>You can test weather chatbot backend endpoint using Postman.</w:t>
+      </w:r>
+    </w:p>
+    <w:p>
+      <w:pPr>
+        <w:ind w:firstLine="0"/>
+        <w:jc w:val="center"/>
+      </w:pPr>
+      <w:r>
+        <w:rPr>
+          <w:noProof/>
+        </w:rPr>
+        <w:lastRenderedPageBreak/>
+        <w:drawing>
+          <wp:inline distT="0" distB="0" distL="0" distR="0" wp14:anchorId="536583C8" wp14:editId="14220BBF">
+            <wp:extent cx="4996815" cy="3508744"/>
+            <wp:effectExtent l="0" t="0" r="0" b="0"/>
+            <wp:docPr id="752302895" name="Picture 1"/>
+            <wp:cNvGraphicFramePr>
+              <a:graphicFrameLocks xmlns:a="http://schemas.openxmlformats.org/drawingml/2006/main" noChangeAspect="1"/>
+            </wp:cNvGraphicFramePr>
+            <a:graphic xmlns:a="http://schemas.openxmlformats.org/drawingml/2006/main">
+              <a:graphicData uri="http://schemas.openxmlformats.org/drawingml/2006/picture">
+                <pic:pic xmlns:pic="http://schemas.openxmlformats.org/drawingml/2006/picture">
+                  <pic:nvPicPr>
+                    <pic:cNvPr id="752302895" name=""/>
+                    <pic:cNvPicPr/>
+                  </pic:nvPicPr>
+                  <pic:blipFill>
+                    <a:blip r:embed="rId5"/>
+                    <a:stretch>
+                      <a:fillRect/>
+                    </a:stretch>
+                  </pic:blipFill>
+                  <pic:spPr>
+                    <a:xfrm>
+                      <a:off x="0" y="0"/>
+                      <a:ext cx="5004845" cy="3514383"/>
+                    </a:xfrm>
+                    <a:prstGeom prst="rect">
+                      <a:avLst/>
+                    </a:prstGeom>
+                  </pic:spPr>
+                </pic:pic>
+              </a:graphicData>
+            </a:graphic>
+          </wp:inline>
+        </w:drawing>
+      </w:r>
+    </w:p>
+    <w:p>
       <w:pPr>
         <w:pStyle w:val="Heading2"/>
         <w:rPr>
@@ -523,15 +549,7 @@
     </w:p>
     <w:p>
       <w:r>
-        <w:t xml:space="preserve">- Asynchronous Calls: Async features used in </w:t>
-      </w:r>
-      <w:proofErr w:type="spellStart"/>
-      <w:r>
-        <w:t>FastAPI</w:t>
-      </w:r>
-      <w:proofErr w:type="spellEnd"/>
-      <w:r>
-        <w:t xml:space="preserve"> to improve performance under concurrent request loads.</w:t>
+        <w:t>- Asynchronous Calls: Async features used in FastAPI to improve performance under concurrent request loads.</w:t>
       </w:r>
     </w:p>
     <w:p>
@@ -546,43 +564,17 @@
     </w:p>
     <w:p>
       <w:r>
-        <w:t xml:space="preserve">  - `</w:t>
-      </w:r>
-      <w:proofErr w:type="spellStart"/>
-      <w:r>
-        <w:t>pydantic</w:t>
-      </w:r>
-      <w:proofErr w:type="spellEnd"/>
-      <w:r>
-        <w:t>`: For data validation.</w:t>
-      </w:r>
-    </w:p>
-    <w:p>
-      <w:r>
-        <w:t xml:space="preserve">  - `</w:t>
-      </w:r>
-      <w:proofErr w:type="spellStart"/>
-      <w:r>
-        <w:t>langchain_openai</w:t>
-      </w:r>
-      <w:proofErr w:type="spellEnd"/>
-      <w:r>
-        <w:t>`: For natural language query processing.</w:t>
-      </w:r>
-    </w:p>
-    <w:p>
-      <w:r>
-        <w:t xml:space="preserve">  - `</w:t>
-      </w:r>
-      <w:proofErr w:type="spellStart"/>
-      <w:proofErr w:type="gramStart"/>
-      <w:r>
-        <w:t>opencage.geocoder</w:t>
-      </w:r>
-      <w:proofErr w:type="spellEnd"/>
-      <w:proofErr w:type="gramEnd"/>
-      <w:r>
-        <w:t>`: For geolocation services.</w:t>
+        <w:t xml:space="preserve">  - `pydantic`: For data validation.</w:t>
+      </w:r>
+    </w:p>
+    <w:p>
+      <w:r>
+        <w:t xml:space="preserve">  - `langchain_openai`: For natural language query processing.</w:t>
+      </w:r>
+    </w:p>
+    <w:p>
+      <w:r>
+        <w:t xml:space="preserve">  - `opencage.geocoder`: For geolocation services.</w:t>
       </w:r>
     </w:p>
     <w:p>
@@ -618,12 +610,12 @@
     </w:p>
     <w:p>
       <w:r>
+        <w:t>3. Advanced Analytics</w:t>
+      </w:r>
+    </w:p>
+    <w:p>
+      <w:r>
         <w:lastRenderedPageBreak/>
-        <w:t>3. Advanced Analytics</w:t>
-      </w:r>
-    </w:p>
-    <w:p>
-      <w:r>
         <w:t xml:space="preserve">   - Implement analytics to track user interactions, improving response accuracy over time.</w:t>
       </w:r>
     </w:p>
@@ -2025,6 +2017,21 @@
       <w:spacing w:val="5"/>
     </w:rPr>
   </w:style>
+  <w:style w:type="paragraph" w:styleId="NoSpacing">
+    <w:name w:val="No Spacing"/>
+    <w:uiPriority w:val="1"/>
+    <w:qFormat/>
+    <w:rsid w:val="00021CE9"/>
+    <w:pPr>
+      <w:spacing w:after="0" w:line="240" w:lineRule="auto"/>
+      <w:ind w:firstLine="288"/>
+      <w:jc w:val="both"/>
+    </w:pPr>
+    <w:rPr>
+      <w:rFonts w:ascii="Times New Roman" w:hAnsi="Times New Roman"/>
+      <w:sz w:val="26"/>
+    </w:rPr>
+  </w:style>
 </w:styles>
 </file>
 

</xml_diff>